<commit_message>
Now with sources and images
</commit_message>
<xml_diff>
--- a/phase 3/Mini-report dancing links.docx
+++ b/phase 3/Mini-report dancing links.docx
@@ -122,7 +122,35 @@
         <w:rPr>
           <w:lang w:val="en-US"/>
         </w:rPr>
-        <w:t>, the program will go trough all the saved (partial-)solutions and determine their score. The score is created based on the amount of items used and their value. The solution with the highest score is than picked.</w:t>
+        <w:t xml:space="preserve">, the program will go </w:t>
+      </w:r>
+      <w:proofErr w:type="spellStart"/>
+      <w:r>
+        <w:rPr>
+          <w:lang w:val="en-US"/>
+        </w:rPr>
+        <w:t>trough</w:t>
+      </w:r>
+      <w:proofErr w:type="spellEnd"/>
+      <w:r>
+        <w:rPr>
+          <w:lang w:val="en-US"/>
+        </w:rPr>
+        <w:t xml:space="preserve"> all the saved (partial-)solutions and determine their score. The score is created based on the </w:t>
+      </w:r>
+      <w:proofErr w:type="gramStart"/>
+      <w:r>
+        <w:rPr>
+          <w:lang w:val="en-US"/>
+        </w:rPr>
+        <w:t>amount</w:t>
+      </w:r>
+      <w:proofErr w:type="gramEnd"/>
+      <w:r>
+        <w:rPr>
+          <w:lang w:val="en-US"/>
+        </w:rPr>
+        <w:t xml:space="preserve"> of items used and their value. The solution with the highest score is than picked.</w:t>
       </w:r>
     </w:p>
     <w:p>
@@ -195,29 +223,347 @@
         <w:rPr>
           <w:lang w:val="en-US"/>
         </w:rPr>
-        <w:t>Dancing links isn’t meant to solve partial cover problems, so in order to allow it to still be used for this purpose a few adjustments were needed. This was accomplished by saving the state of the (</w:t>
-      </w:r>
-      <w:r>
-        <w:rPr>
-          <w:lang w:val="en-US"/>
-        </w:rPr>
-        <w:t>partial</w:t>
-      </w:r>
-      <w:r>
-        <w:rPr>
-          <w:lang w:val="en-US"/>
-        </w:rPr>
-        <w:t>-)solution whenever no new items could be placed. Since this will always be the case at an endpoint of the search tree, all these endpoints can be compared based on the score that this solution has. The best score than be chosen. It also filters out any locations that can never be filled from the input, this prevents it from not being able to reach a easily detectable endpoint.</w:t>
+        <w:t xml:space="preserve">Dancing links isn’t meant to solve partial cover problems, so in order to allow it to still be used for this purpose a few adjustments were needed. This was accomplished by saving the state of the (partial-)solution whenever no new items could be placed. Since this will always be the case at an endpoint of the search tree, all these endpoints can be compared based on the score that this solution has. The best score than be chosen. It also filters out any locations that can never be filled from the input, this prevents it from not being able to reach </w:t>
+      </w:r>
+      <w:proofErr w:type="gramStart"/>
+      <w:r>
+        <w:rPr>
+          <w:lang w:val="en-US"/>
+        </w:rPr>
+        <w:t>a</w:t>
+      </w:r>
+      <w:proofErr w:type="gramEnd"/>
+      <w:r>
+        <w:rPr>
+          <w:lang w:val="en-US"/>
+        </w:rPr>
+        <w:t xml:space="preserve"> easily detectable endpoint.</w:t>
+      </w:r>
+    </w:p>
+    <w:p>
+      <w:pPr>
+        <w:rPr>
+          <w:lang w:val="en-US"/>
+        </w:rPr>
+      </w:pPr>
+    </w:p>
+    <w:p>
+      <w:pPr>
+        <w:rPr>
+          <w:lang w:val="en-US"/>
+        </w:rPr>
+      </w:pPr>
+      <w:r>
+        <w:rPr>
+          <w:lang w:val="en-US"/>
+        </w:rPr>
+        <w:t>Sources used:</w:t>
+      </w:r>
+    </w:p>
+    <w:p>
+      <w:pPr>
+        <w:rPr>
+          <w:lang w:val="en-US"/>
+        </w:rPr>
+      </w:pPr>
+      <w:hyperlink r:id="rId4" w:history="1">
+        <w:r>
+          <w:rPr>
+            <w:rStyle w:val="Hyperlink"/>
+            <w:lang w:val="en-US"/>
+          </w:rPr>
+          <w:t>https://www.geeksforgeeks.org/exact-cover-problem-algorithm-x-set-2-implementation-dlx/</w:t>
+        </w:r>
+      </w:hyperlink>
+      <w:r>
+        <w:rPr>
+          <w:lang w:val="en-US"/>
+        </w:rPr>
+        <w:t xml:space="preserve"> </w:t>
+      </w:r>
+    </w:p>
+    <w:p>
+      <w:pPr>
+        <w:rPr>
+          <w:lang w:val="en-US"/>
+        </w:rPr>
+      </w:pPr>
+      <w:hyperlink r:id="rId5" w:history="1">
+        <w:r>
+          <w:rPr>
+            <w:rStyle w:val="Hyperlink"/>
+            <w:lang w:val="en-US"/>
+          </w:rPr>
+          <w:t>https://stackoverflow.com/questions/39939710/java-how-to-implement-dancing-links-algorithm-with-doublylinkedlists</w:t>
+        </w:r>
+      </w:hyperlink>
+      <w:r>
+        <w:rPr>
+          <w:lang w:val="en-US"/>
+        </w:rPr>
+        <w:t xml:space="preserve">  </w:t>
+      </w:r>
+    </w:p>
+    <w:p>
+      <w:pPr>
+        <w:rPr>
+          <w:lang w:val="en-US"/>
+        </w:rPr>
+      </w:pPr>
+      <w:hyperlink r:id="rId6" w:history="1">
+        <w:r>
+          <w:rPr>
+            <w:rStyle w:val="Hyperlink"/>
+            <w:lang w:val="en-US"/>
+          </w:rPr>
+          <w:t>https://github.com/benfowler/dancing-links/tree/master/dlx/src</w:t>
+        </w:r>
+      </w:hyperlink>
+      <w:r>
+        <w:rPr>
+          <w:lang w:val="en-US"/>
+        </w:rPr>
+        <w:t xml:space="preserve"> </w:t>
+      </w:r>
+    </w:p>
+    <w:p>
+      <w:pPr>
+        <w:rPr>
+          <w:lang w:val="en-US"/>
+        </w:rPr>
+      </w:pPr>
+      <w:hyperlink r:id="rId7" w:history="1">
+        <w:r>
+          <w:rPr>
+            <w:rStyle w:val="Hyperlink"/>
+            <w:lang w:val="en-US"/>
+          </w:rPr>
+          <w:t>https://github.com/Warren-Partridge/algorithm-x/blob/master/DancingLinks.java</w:t>
+        </w:r>
+      </w:hyperlink>
+      <w:r>
+        <w:rPr>
+          <w:lang w:val="en-US"/>
+        </w:rPr>
+        <w:t xml:space="preserve"> </w:t>
+      </w:r>
+    </w:p>
+    <w:p>
+      <w:pPr>
+        <w:rPr>
+          <w:lang w:val="en-US"/>
+        </w:rPr>
+      </w:pPr>
+      <w:hyperlink r:id="rId8" w:history="1">
+        <w:r>
+          <w:rPr>
+            <w:rStyle w:val="Hyperlink"/>
+            <w:lang w:val="en-US"/>
+          </w:rPr>
+          <w:t>https://www.ocf.berkeley.edu/~jchu/publicportal/sudoku/sudoku.paper.html</w:t>
+        </w:r>
+      </w:hyperlink>
+      <w:r>
+        <w:rPr>
+          <w:lang w:val="en-US"/>
+        </w:rPr>
+        <w:t xml:space="preserve"> </w:t>
+      </w:r>
+    </w:p>
+    <w:p>
+      <w:pPr>
+        <w:rPr>
+          <w:lang w:val="en-US"/>
+        </w:rPr>
+      </w:pPr>
+      <w:hyperlink r:id="rId9" w:history="1">
+        <w:r>
+          <w:rPr>
+            <w:rStyle w:val="Hyperlink"/>
+            <w:lang w:val="en-US"/>
+          </w:rPr>
+          <w:t>https://github.com/benfowler/dancing-links/blob/master/dlx/src/main/java/au/id/bjf/dlx/DLX.java</w:t>
+        </w:r>
+      </w:hyperlink>
+      <w:r>
+        <w:rPr>
+          <w:lang w:val="en-US"/>
+        </w:rPr>
+        <w:t xml:space="preserve"> </w:t>
+      </w:r>
+    </w:p>
+    <w:p>
+      <w:pPr>
+        <w:rPr>
+          <w:lang w:val="en-US"/>
+        </w:rPr>
+      </w:pPr>
+      <w:hyperlink r:id="rId10" w:history="1">
+        <w:r>
+          <w:rPr>
+            <w:rStyle w:val="Hyperlink"/>
+            <w:lang w:val="en-US"/>
+          </w:rPr>
+          <w:t>http://sudopedia.enjoysudoku.com/Dancing_Links.html</w:t>
+        </w:r>
+      </w:hyperlink>
+      <w:r>
+        <w:rPr>
+          <w:lang w:val="en-US"/>
+        </w:rPr>
+        <w:t xml:space="preserve"> </w:t>
+      </w:r>
+    </w:p>
+    <w:p>
+      <w:pPr>
+        <w:rPr>
+          <w:lang w:val="en-US"/>
+        </w:rPr>
+      </w:pPr>
+    </w:p>
+    <w:p>
+      <w:pPr>
+        <w:rPr>
+          <w:lang w:val="en-US"/>
+        </w:rPr>
+      </w:pPr>
+      <w:r>
+        <w:rPr>
+          <w:lang w:val="en-US"/>
+        </w:rPr>
+        <w:t>The code itself is also partially based on a combination of example code (listed above) in order to get a basic version working.</w:t>
+      </w:r>
+    </w:p>
+    <w:p>
+      <w:pPr>
+        <w:rPr>
+          <w:lang w:val="en-US"/>
+        </w:rPr>
+      </w:pPr>
+    </w:p>
+    <w:p>
+      <w:pPr>
+        <w:rPr>
+          <w:lang w:val="en-US"/>
+        </w:rPr>
+      </w:pPr>
+      <w:r>
+        <w:rPr>
+          <w:lang w:val="en-US"/>
+        </w:rPr>
+        <w:t>Neat images</w:t>
+      </w:r>
+    </w:p>
+    <w:p>
+      <w:pPr>
+        <w:rPr>
+          <w:lang w:val="en-US"/>
+        </w:rPr>
+      </w:pPr>
+      <w:r>
+        <w:rPr>
+          <w:noProof/>
+          <w:lang w:val="en-US"/>
+        </w:rPr>
+        <w:lastRenderedPageBreak/>
+        <w:drawing>
+          <wp:inline distT="0" distB="0" distL="0" distR="0" wp14:anchorId="5CCEBBD0" wp14:editId="48E63337">
+            <wp:extent cx="5760720" cy="5410200"/>
+            <wp:effectExtent l="0" t="0" r="0" b="0"/>
+            <wp:docPr id="1" name="Picture 1" descr="A screenshot of a cell phone&#10;&#10;Description automatically generated"/>
+            <wp:cNvGraphicFramePr>
+              <a:graphicFrameLocks xmlns:a="http://schemas.openxmlformats.org/drawingml/2006/main" noChangeAspect="1"/>
+            </wp:cNvGraphicFramePr>
+            <a:graphic xmlns:a="http://schemas.openxmlformats.org/drawingml/2006/main">
+              <a:graphicData uri="http://schemas.openxmlformats.org/drawingml/2006/picture">
+                <pic:pic xmlns:pic="http://schemas.openxmlformats.org/drawingml/2006/picture">
+                  <pic:nvPicPr>
+                    <pic:cNvPr id="1" name="Dancing_Links_Technique_2.png"/>
+                    <pic:cNvPicPr/>
+                  </pic:nvPicPr>
+                  <pic:blipFill>
+                    <a:blip r:embed="rId11">
+                      <a:extLst>
+                        <a:ext uri="{28A0092B-C50C-407E-A947-70E740481C1C}">
+                          <a14:useLocalDpi xmlns:a14="http://schemas.microsoft.com/office/drawing/2010/main" val="0"/>
+                        </a:ext>
+                      </a:extLst>
+                    </a:blip>
+                    <a:stretch>
+                      <a:fillRect/>
+                    </a:stretch>
+                  </pic:blipFill>
+                  <pic:spPr>
+                    <a:xfrm>
+                      <a:off x="0" y="0"/>
+                      <a:ext cx="5760720" cy="5410200"/>
+                    </a:xfrm>
+                    <a:prstGeom prst="rect">
+                      <a:avLst/>
+                    </a:prstGeom>
+                  </pic:spPr>
+                </pic:pic>
+              </a:graphicData>
+            </a:graphic>
+          </wp:inline>
+        </w:drawing>
+      </w:r>
+    </w:p>
+    <w:p>
+      <w:pPr>
+        <w:rPr>
+          <w:lang w:val="en-US"/>
+        </w:rPr>
+      </w:pPr>
+      <w:r>
+        <w:rPr>
+          <w:noProof/>
+          <w:lang w:val="en-US"/>
+        </w:rPr>
+        <w:drawing>
+          <wp:inline distT="0" distB="0" distL="0" distR="0" wp14:anchorId="6860952C" wp14:editId="502C692F">
+            <wp:extent cx="3762375" cy="1752600"/>
+            <wp:effectExtent l="0" t="0" r="9525" b="0"/>
+            <wp:docPr id="2" name="Picture 2" descr="A screenshot of a cell phone&#10;&#10;Description automatically generated"/>
+            <wp:cNvGraphicFramePr>
+              <a:graphicFrameLocks xmlns:a="http://schemas.openxmlformats.org/drawingml/2006/main" noChangeAspect="1"/>
+            </wp:cNvGraphicFramePr>
+            <a:graphic xmlns:a="http://schemas.openxmlformats.org/drawingml/2006/main">
+              <a:graphicData uri="http://schemas.openxmlformats.org/drawingml/2006/picture">
+                <pic:pic xmlns:pic="http://schemas.openxmlformats.org/drawingml/2006/picture">
+                  <pic:nvPicPr>
+                    <pic:cNvPr id="2" name="Dlx_matrix.png"/>
+                    <pic:cNvPicPr/>
+                  </pic:nvPicPr>
+                  <pic:blipFill>
+                    <a:blip r:embed="rId12">
+                      <a:extLst>
+                        <a:ext uri="{28A0092B-C50C-407E-A947-70E740481C1C}">
+                          <a14:useLocalDpi xmlns:a14="http://schemas.microsoft.com/office/drawing/2010/main" val="0"/>
+                        </a:ext>
+                      </a:extLst>
+                    </a:blip>
+                    <a:stretch>
+                      <a:fillRect/>
+                    </a:stretch>
+                  </pic:blipFill>
+                  <pic:spPr>
+                    <a:xfrm>
+                      <a:off x="0" y="0"/>
+                      <a:ext cx="3762375" cy="1752600"/>
+                    </a:xfrm>
+                    <a:prstGeom prst="rect">
+                      <a:avLst/>
+                    </a:prstGeom>
+                  </pic:spPr>
+                </pic:pic>
+              </a:graphicData>
+            </a:graphic>
+          </wp:inline>
+        </w:drawing>
       </w:r>
       <w:bookmarkStart w:id="0" w:name="_GoBack"/>
       <w:bookmarkEnd w:id="0"/>
-    </w:p>
-    <w:p>
-      <w:pPr>
-        <w:rPr>
-          <w:lang w:val="en-US"/>
-        </w:rPr>
-      </w:pPr>
     </w:p>
     <w:sectPr>
       <w:pgSz w:w="11906" w:h="16838"/>
@@ -655,6 +1001,41 @@
     <w:semiHidden/>
     <w:unhideWhenUsed/>
   </w:style>
+  <w:style w:type="character" w:styleId="Hyperlink">
+    <w:name w:val="Hyperlink"/>
+    <w:basedOn w:val="DefaultParagraphFont"/>
+    <w:uiPriority w:val="99"/>
+    <w:unhideWhenUsed/>
+    <w:rsid w:val="003B77A5"/>
+    <w:rPr>
+      <w:color w:val="0563C1" w:themeColor="hyperlink"/>
+      <w:u w:val="single"/>
+    </w:rPr>
+  </w:style>
+  <w:style w:type="character" w:styleId="UnresolvedMention">
+    <w:name w:val="Unresolved Mention"/>
+    <w:basedOn w:val="DefaultParagraphFont"/>
+    <w:uiPriority w:val="99"/>
+    <w:semiHidden/>
+    <w:unhideWhenUsed/>
+    <w:rsid w:val="003B77A5"/>
+    <w:rPr>
+      <w:color w:val="605E5C"/>
+      <w:shd w:val="clear" w:color="auto" w:fill="E1DFDD"/>
+    </w:rPr>
+  </w:style>
+  <w:style w:type="character" w:styleId="FollowedHyperlink">
+    <w:name w:val="FollowedHyperlink"/>
+    <w:basedOn w:val="DefaultParagraphFont"/>
+    <w:uiPriority w:val="99"/>
+    <w:semiHidden/>
+    <w:unhideWhenUsed/>
+    <w:rsid w:val="00901B27"/>
+    <w:rPr>
+      <w:color w:val="954F72" w:themeColor="followedHyperlink"/>
+      <w:u w:val="single"/>
+    </w:rPr>
+  </w:style>
 </w:styles>
 </file>
 

</xml_diff>

<commit_message>
Updated a bit of the explanation
</commit_message>
<xml_diff>
--- a/phase 3/Mini-report dancing links.docx
+++ b/phase 3/Mini-report dancing links.docx
@@ -98,13 +98,21 @@
         </w:rPr>
         <w:t xml:space="preserve"> by picking items to fill the space. Each time it picks an item it will remove overlapping items from the items that would still be left. It will keep doing this until there are no items left that could be fitted in. It than stores this result for later use. The order in which the items that are going to fill the container is also important in the case of exact covers, since items that fill it up quicker are more likely to reduce the amount of steps needed to fill in the rest and thus reduce the amount of backtracking needed. The backtracking occurs whenever no more items can be used to fill in the container.</w:t>
       </w:r>
-    </w:p>
-    <w:p>
-      <w:pPr>
-        <w:rPr>
-          <w:lang w:val="en-US"/>
-        </w:rPr>
-      </w:pPr>
+      <w:r>
+        <w:rPr>
+          <w:lang w:val="en-US"/>
+        </w:rPr>
+        <w:t xml:space="preserve"> The nice thing about dancing links is that instead of fully removing an option, it only breaks the reference to that object and thus stops using it. Whenever the backtracking occurs it can re-create those references and the object can be used again. This prevents a lot of insertion operations and thus makes it way more efficient.</w:t>
+      </w:r>
+    </w:p>
+    <w:p>
+      <w:pPr>
+        <w:rPr>
+          <w:lang w:val="en-US"/>
+        </w:rPr>
+      </w:pPr>
+      <w:bookmarkStart w:id="0" w:name="_GoBack"/>
+      <w:bookmarkEnd w:id="0"/>
     </w:p>
     <w:p>
       <w:pPr>
@@ -124,28 +132,24 @@
         </w:rPr>
         <w:t xml:space="preserve">, the program will go </w:t>
       </w:r>
-      <w:proofErr w:type="spellStart"/>
-      <w:r>
-        <w:rPr>
-          <w:lang w:val="en-US"/>
-        </w:rPr>
-        <w:t>trough</w:t>
-      </w:r>
-      <w:proofErr w:type="spellEnd"/>
+      <w:r>
+        <w:rPr>
+          <w:lang w:val="en-US"/>
+        </w:rPr>
+        <w:t>through</w:t>
+      </w:r>
       <w:r>
         <w:rPr>
           <w:lang w:val="en-US"/>
         </w:rPr>
         <w:t xml:space="preserve"> all the saved (partial-)solutions and determine their score. The score is created based on the </w:t>
       </w:r>
-      <w:proofErr w:type="gramStart"/>
-      <w:r>
-        <w:rPr>
-          <w:lang w:val="en-US"/>
-        </w:rPr>
-        <w:t>amount</w:t>
-      </w:r>
-      <w:proofErr w:type="gramEnd"/>
+      <w:r>
+        <w:rPr>
+          <w:lang w:val="en-US"/>
+        </w:rPr>
+        <w:t>number</w:t>
+      </w:r>
       <w:r>
         <w:rPr>
           <w:lang w:val="en-US"/>
@@ -562,8 +566,6 @@
           </wp:inline>
         </w:drawing>
       </w:r>
-      <w:bookmarkStart w:id="0" w:name="_GoBack"/>
-      <w:bookmarkEnd w:id="0"/>
     </w:p>
     <w:sectPr>
       <w:pgSz w:w="11906" w:h="16838"/>

</xml_diff>